<commit_message>
nice code to lab1
</commit_message>
<xml_diff>
--- a/lab1/ПВС_ЛР1_Юнусов_Лапин_P34102.docx
+++ b/lab1/ПВС_ЛР1_Юнусов_Лапин_P34102.docx
@@ -786,13 +786,108 @@
     </w:p>
     <w:p>
       <w:pPr>
+        <w:rPr>
+          <w:rStyle w:val="fontstyle01"/>
+          <w:rFonts w:asciiTheme="minorHAnsi" w:hAnsiTheme="minorHAnsi" w:cstheme="minorHAnsi"/>
+          <w:sz w:val="28"/>
+          <w:szCs w:val="28"/>
+        </w:rPr>
+      </w:pPr>
+    </w:p>
+    <w:p>
+      <w:pPr>
         <w:pStyle w:val="1"/>
-      </w:pPr>
-      <w:bookmarkStart w:id="1" w:name="_Toc179547760"/>
+        <w:rPr>
+          <w:lang w:val="en-US"/>
+        </w:rPr>
+      </w:pPr>
+      <w:r>
+        <w:lastRenderedPageBreak/>
+        <w:t>Блок схемы</w:t>
+      </w:r>
+    </w:p>
+    <w:p>
+      <w:pPr>
+        <w:rPr>
+          <w:lang w:val="en-US"/>
+        </w:rPr>
+      </w:pPr>
+      <w:r>
+        <w:rPr>
+          <w:noProof/>
+          <w:lang w:eastAsia="ru-RU"/>
+        </w:rPr>
+        <w:drawing>
+          <wp:inline distT="0" distB="0" distL="0" distR="0">
+            <wp:extent cx="5940425" cy="3155654"/>
+            <wp:effectExtent l="0" t="0" r="3175" b="6985"/>
+            <wp:docPr id="1" name="Рисунок 1" descr="C:\Users\romay\Downloads\Telegram Desktop\DD-Lab1.drawio.png"/>
+            <wp:cNvGraphicFramePr>
+              <a:graphicFrameLocks xmlns:a="http://schemas.openxmlformats.org/drawingml/2006/main" noChangeAspect="1"/>
+            </wp:cNvGraphicFramePr>
+            <a:graphic xmlns:a="http://schemas.openxmlformats.org/drawingml/2006/main">
+              <a:graphicData uri="http://schemas.openxmlformats.org/drawingml/2006/picture">
+                <pic:pic xmlns:pic="http://schemas.openxmlformats.org/drawingml/2006/picture">
+                  <pic:nvPicPr>
+                    <pic:cNvPr id="0" name="Picture 1" descr="C:\Users\romay\Downloads\Telegram Desktop\DD-Lab1.drawio.png"/>
+                    <pic:cNvPicPr>
+                      <a:picLocks noChangeAspect="1" noChangeArrowheads="1"/>
+                    </pic:cNvPicPr>
+                  </pic:nvPicPr>
+                  <pic:blipFill>
+                    <a:blip r:embed="rId8" cstate="print">
+                      <a:extLst>
+                        <a:ext uri="{28A0092B-C50C-407E-A947-70E740481C1C}">
+                          <a14:useLocalDpi xmlns:a14="http://schemas.microsoft.com/office/drawing/2010/main" val="0"/>
+                        </a:ext>
+                      </a:extLst>
+                    </a:blip>
+                    <a:srcRect/>
+                    <a:stretch>
+                      <a:fillRect/>
+                    </a:stretch>
+                  </pic:blipFill>
+                  <pic:spPr bwMode="auto">
+                    <a:xfrm>
+                      <a:off x="0" y="0"/>
+                      <a:ext cx="5940425" cy="3155654"/>
+                    </a:xfrm>
+                    <a:prstGeom prst="rect">
+                      <a:avLst/>
+                    </a:prstGeom>
+                    <a:noFill/>
+                    <a:ln>
+                      <a:noFill/>
+                    </a:ln>
+                  </pic:spPr>
+                </pic:pic>
+              </a:graphicData>
+            </a:graphic>
+          </wp:inline>
+        </w:drawing>
+      </w:r>
+      <w:bookmarkStart w:id="1" w:name="_GoBack"/>
+      <w:bookmarkEnd w:id="1"/>
+    </w:p>
+    <w:p>
+      <w:pPr>
+        <w:rPr>
+          <w:rStyle w:val="fontstyle01"/>
+          <w:rFonts w:asciiTheme="minorHAnsi" w:hAnsiTheme="minorHAnsi" w:cstheme="minorHAnsi"/>
+          <w:sz w:val="28"/>
+          <w:szCs w:val="28"/>
+        </w:rPr>
+      </w:pPr>
+    </w:p>
+    <w:p>
+      <w:pPr>
+        <w:pStyle w:val="1"/>
+      </w:pPr>
+      <w:bookmarkStart w:id="2" w:name="_Toc179547760"/>
       <w:r>
         <w:t>Решение</w:t>
       </w:r>
-      <w:bookmarkEnd w:id="1"/>
+      <w:bookmarkEnd w:id="2"/>
     </w:p>
     <w:p>
       <w:pPr>
@@ -1353,7 +1448,6 @@
           <w:szCs w:val="20"/>
           <w:lang w:val="en-US"/>
         </w:rPr>
-        <w:lastRenderedPageBreak/>
         <w:tab/>
       </w:r>
       <w:proofErr w:type="spellStart"/>
@@ -2189,6 +2283,7 @@
           <w:szCs w:val="20"/>
           <w:lang w:val="en-US"/>
         </w:rPr>
+        <w:lastRenderedPageBreak/>
         <w:t xml:space="preserve">        </w:t>
       </w:r>
       <w:r>
@@ -6400,7 +6495,6 @@
           <w:szCs w:val="20"/>
           <w:lang w:val="en-US"/>
         </w:rPr>
-        <w:lastRenderedPageBreak/>
         <w:t xml:space="preserve">        </w:t>
       </w:r>
       <w:r>
@@ -6870,59 +6964,60 @@
           <w:sz w:val="28"/>
           <w:szCs w:val="28"/>
         </w:rPr>
-        <w:t xml:space="preserve"> Тут важны следующие моменты, кнопка считается нажатой в состоянии 0, а также количество тактов </w:t>
-      </w:r>
-      <w:proofErr w:type="spellStart"/>
+        <w:t xml:space="preserve"> Тут важны следующие </w:t>
+      </w:r>
       <w:r>
         <w:rPr>
           <w:rFonts w:cstheme="minorHAnsi"/>
           <w:sz w:val="28"/>
           <w:szCs w:val="28"/>
         </w:rPr>
-        <w:t>антидрезбега</w:t>
-      </w:r>
-      <w:proofErr w:type="spellEnd"/>
+        <w:lastRenderedPageBreak/>
+        <w:t xml:space="preserve">моменты, кнопка считается нажатой в состоянии 0, а также количество тактов </w:t>
+      </w:r>
+      <w:proofErr w:type="spellStart"/>
       <w:r>
         <w:rPr>
           <w:rFonts w:cstheme="minorHAnsi"/>
           <w:sz w:val="28"/>
           <w:szCs w:val="28"/>
         </w:rPr>
-        <w:t>. П</w:t>
-      </w:r>
+        <w:t>антидрезбега</w:t>
+      </w:r>
+      <w:proofErr w:type="spellEnd"/>
       <w:r>
         <w:rPr>
           <w:rFonts w:cstheme="minorHAnsi"/>
           <w:sz w:val="28"/>
           <w:szCs w:val="28"/>
         </w:rPr>
-        <w:t xml:space="preserve">ри стандартном времени дребезга в 5-10мс, то при частоте 16 </w:t>
-      </w:r>
-      <w:proofErr w:type="gramStart"/>
+        <w:t>. П</w:t>
+      </w:r>
       <w:r>
         <w:rPr>
           <w:rFonts w:cstheme="minorHAnsi"/>
           <w:sz w:val="28"/>
           <w:szCs w:val="28"/>
         </w:rPr>
-        <w:t>мега герц</w:t>
-      </w:r>
-      <w:proofErr w:type="gramEnd"/>
+        <w:t xml:space="preserve">ри стандартном времени дребезга в 5-10мс, то при частоте 16 </w:t>
+      </w:r>
+      <w:proofErr w:type="gramStart"/>
       <w:r>
         <w:rPr>
           <w:rFonts w:cstheme="minorHAnsi"/>
           <w:sz w:val="28"/>
           <w:szCs w:val="28"/>
         </w:rPr>
-        <w:t>, нам нужно примерно 80-160 тактов, взял</w:t>
-      </w:r>
+        <w:t>мега герц</w:t>
+      </w:r>
+      <w:proofErr w:type="gramEnd"/>
       <w:r>
         <w:rPr>
           <w:rFonts w:cstheme="minorHAnsi"/>
           <w:sz w:val="28"/>
           <w:szCs w:val="28"/>
         </w:rPr>
-        <w:t>и</w:t>
+        <w:t>, нам нужно примерно 80-160 тактов, взял</w:t>
       </w:r>
       <w:r>
         <w:rPr>
@@ -6930,7 +7025,7 @@
           <w:sz w:val="28"/>
           <w:szCs w:val="28"/>
         </w:rPr>
-        <w:t xml:space="preserve"> 200 для надежности</w:t>
+        <w:t>и</w:t>
       </w:r>
       <w:r>
         <w:rPr>
@@ -6938,6 +7033,14 @@
           <w:sz w:val="28"/>
           <w:szCs w:val="28"/>
         </w:rPr>
+        <w:t xml:space="preserve"> 200 для надежности</w:t>
+      </w:r>
+      <w:r>
+        <w:rPr>
+          <w:rFonts w:cstheme="minorHAnsi"/>
+          <w:sz w:val="28"/>
+          <w:szCs w:val="28"/>
+        </w:rPr>
         <w:t>.</w:t>
       </w:r>
     </w:p>
@@ -8491,20 +8594,270 @@
           <w:rFonts w:ascii="Consolas" w:hAnsi="Consolas" w:cs="Consolas"/>
           <w:sz w:val="20"/>
           <w:szCs w:val="20"/>
-          <w:lang w:val="en-US"/>
-        </w:rPr>
-      </w:pPr>
-      <w:r>
-        <w:rPr>
-          <w:rFonts w:ascii="Consolas" w:hAnsi="Consolas" w:cs="Consolas"/>
-          <w:color w:val="000000"/>
-          <w:sz w:val="20"/>
-          <w:szCs w:val="20"/>
-          <w:lang w:val="en-US"/>
-        </w:rPr>
-        <w:tab/>
+        </w:rPr>
+      </w:pPr>
+      <w:r>
+        <w:rPr>
+          <w:rFonts w:ascii="Consolas" w:hAnsi="Consolas" w:cs="Consolas"/>
+          <w:sz w:val="20"/>
+          <w:szCs w:val="20"/>
+          <w:lang w:val="en-US"/>
+        </w:rPr>
+        <w:tab/>
+      </w:r>
+      <w:r>
+        <w:rPr>
+          <w:rFonts w:ascii="Consolas" w:hAnsi="Consolas" w:cs="Consolas"/>
+          <w:sz w:val="20"/>
+          <w:szCs w:val="20"/>
+        </w:rPr>
         <w:t xml:space="preserve">  </w:t>
       </w:r>
+      <w:r>
+        <w:rPr>
+          <w:rFonts w:ascii="Consolas" w:hAnsi="Consolas" w:cs="Consolas"/>
+          <w:color w:val="3F7F5F"/>
+          <w:sz w:val="20"/>
+          <w:szCs w:val="20"/>
+        </w:rPr>
+        <w:t>/*</w:t>
+      </w:r>
+      <w:r>
+        <w:rPr>
+          <w:rFonts w:ascii="Consolas" w:hAnsi="Consolas" w:cs="Consolas"/>
+          <w:color w:val="3F7F5F"/>
+          <w:sz w:val="20"/>
+          <w:szCs w:val="20"/>
+        </w:rPr>
+        <w:t xml:space="preserve">для ввода </w:t>
+      </w:r>
+      <w:proofErr w:type="spellStart"/>
+      <w:r>
+        <w:rPr>
+          <w:rFonts w:ascii="Consolas" w:hAnsi="Consolas" w:cs="Consolas"/>
+          <w:color w:val="3F7F5F"/>
+          <w:sz w:val="20"/>
+          <w:szCs w:val="20"/>
+          <w:lang w:val="en-US"/>
+        </w:rPr>
+        <w:t>nopull</w:t>
+      </w:r>
+      <w:proofErr w:type="spellEnd"/>
+      <w:r>
+        <w:rPr>
+          <w:rFonts w:ascii="Consolas" w:hAnsi="Consolas" w:cs="Consolas"/>
+          <w:color w:val="3F7F5F"/>
+          <w:sz w:val="20"/>
+          <w:szCs w:val="20"/>
+        </w:rPr>
+        <w:t xml:space="preserve"> не </w:t>
+      </w:r>
+      <w:proofErr w:type="gramStart"/>
+      <w:r>
+        <w:rPr>
+          <w:rFonts w:ascii="Consolas" w:hAnsi="Consolas" w:cs="Consolas"/>
+          <w:color w:val="3F7F5F"/>
+          <w:sz w:val="20"/>
+          <w:szCs w:val="20"/>
+        </w:rPr>
+        <w:t>нужен</w:t>
+      </w:r>
+      <w:proofErr w:type="gramEnd"/>
+      <w:r>
+        <w:rPr>
+          <w:rFonts w:ascii="Consolas" w:hAnsi="Consolas" w:cs="Consolas"/>
+          <w:color w:val="3F7F5F"/>
+          <w:sz w:val="20"/>
+          <w:szCs w:val="20"/>
+        </w:rPr>
+        <w:t xml:space="preserve"> */</w:t>
+      </w:r>
+    </w:p>
+    <w:p>
+      <w:pPr>
+        <w:autoSpaceDE w:val="0"/>
+        <w:autoSpaceDN w:val="0"/>
+        <w:adjustRightInd w:val="0"/>
+        <w:spacing w:after="0" w:line="240" w:lineRule="auto"/>
+        <w:rPr>
+          <w:rFonts w:ascii="Consolas" w:hAnsi="Consolas" w:cs="Consolas"/>
+          <w:sz w:val="20"/>
+          <w:szCs w:val="20"/>
+          <w:lang w:val="en-US"/>
+        </w:rPr>
+      </w:pPr>
+      <w:r>
+        <w:rPr>
+          <w:rFonts w:ascii="Consolas" w:hAnsi="Consolas" w:cs="Consolas"/>
+          <w:color w:val="000000"/>
+          <w:sz w:val="20"/>
+          <w:szCs w:val="20"/>
+        </w:rPr>
+        <w:tab/>
+        <w:t xml:space="preserve">  </w:t>
+      </w:r>
+      <w:proofErr w:type="spellStart"/>
+      <w:r>
+        <w:rPr>
+          <w:rFonts w:ascii="Consolas" w:hAnsi="Consolas" w:cs="Consolas"/>
+          <w:color w:val="000000"/>
+          <w:sz w:val="20"/>
+          <w:szCs w:val="20"/>
+          <w:lang w:val="en-US"/>
+        </w:rPr>
+        <w:t>HAL_GPIO_</w:t>
+      </w:r>
+      <w:proofErr w:type="gramStart"/>
+      <w:r>
+        <w:rPr>
+          <w:rFonts w:ascii="Consolas" w:hAnsi="Consolas" w:cs="Consolas"/>
+          <w:color w:val="000000"/>
+          <w:sz w:val="20"/>
+          <w:szCs w:val="20"/>
+          <w:lang w:val="en-US"/>
+        </w:rPr>
+        <w:t>Init</w:t>
+      </w:r>
+      <w:proofErr w:type="spellEnd"/>
+      <w:r>
+        <w:rPr>
+          <w:rFonts w:ascii="Consolas" w:hAnsi="Consolas" w:cs="Consolas"/>
+          <w:color w:val="000000"/>
+          <w:sz w:val="20"/>
+          <w:szCs w:val="20"/>
+          <w:lang w:val="en-US"/>
+        </w:rPr>
+        <w:t>(</w:t>
+      </w:r>
+      <w:proofErr w:type="gramEnd"/>
+      <w:r>
+        <w:rPr>
+          <w:rFonts w:ascii="Consolas" w:hAnsi="Consolas" w:cs="Consolas"/>
+          <w:color w:val="000000"/>
+          <w:sz w:val="20"/>
+          <w:szCs w:val="20"/>
+          <w:lang w:val="en-US"/>
+        </w:rPr>
+        <w:t>GPIOC, &amp;</w:t>
+      </w:r>
+      <w:proofErr w:type="spellStart"/>
+      <w:r>
+        <w:rPr>
+          <w:rFonts w:ascii="Consolas" w:hAnsi="Consolas" w:cs="Consolas"/>
+          <w:color w:val="000000"/>
+          <w:sz w:val="20"/>
+          <w:szCs w:val="20"/>
+          <w:lang w:val="en-US"/>
+        </w:rPr>
+        <w:t>GPIO_InitStruct</w:t>
+      </w:r>
+      <w:proofErr w:type="spellEnd"/>
+      <w:r>
+        <w:rPr>
+          <w:rFonts w:ascii="Consolas" w:hAnsi="Consolas" w:cs="Consolas"/>
+          <w:color w:val="000000"/>
+          <w:sz w:val="20"/>
+          <w:szCs w:val="20"/>
+          <w:lang w:val="en-US"/>
+        </w:rPr>
+        <w:t>);</w:t>
+      </w:r>
+    </w:p>
+    <w:p>
+      <w:pPr>
+        <w:autoSpaceDE w:val="0"/>
+        <w:autoSpaceDN w:val="0"/>
+        <w:adjustRightInd w:val="0"/>
+        <w:spacing w:after="0" w:line="240" w:lineRule="auto"/>
+        <w:rPr>
+          <w:rFonts w:ascii="Consolas" w:hAnsi="Consolas" w:cs="Consolas"/>
+          <w:sz w:val="20"/>
+          <w:szCs w:val="20"/>
+          <w:lang w:val="en-US"/>
+        </w:rPr>
+      </w:pPr>
+    </w:p>
+    <w:p>
+      <w:pPr>
+        <w:autoSpaceDE w:val="0"/>
+        <w:autoSpaceDN w:val="0"/>
+        <w:adjustRightInd w:val="0"/>
+        <w:spacing w:after="0" w:line="240" w:lineRule="auto"/>
+        <w:rPr>
+          <w:rFonts w:ascii="Consolas" w:hAnsi="Consolas" w:cs="Consolas"/>
+          <w:sz w:val="20"/>
+          <w:szCs w:val="20"/>
+          <w:lang w:val="en-US"/>
+        </w:rPr>
+      </w:pPr>
+      <w:r>
+        <w:rPr>
+          <w:rFonts w:ascii="Consolas" w:hAnsi="Consolas" w:cs="Consolas"/>
+          <w:color w:val="000000"/>
+          <w:sz w:val="20"/>
+          <w:szCs w:val="20"/>
+          <w:lang w:val="en-US"/>
+        </w:rPr>
+        <w:tab/>
+        <w:t xml:space="preserve">  </w:t>
+      </w:r>
+      <w:r>
+        <w:rPr>
+          <w:rFonts w:ascii="Consolas" w:hAnsi="Consolas" w:cs="Consolas"/>
+          <w:color w:val="3F7F5F"/>
+          <w:sz w:val="20"/>
+          <w:szCs w:val="20"/>
+          <w:lang w:val="en-US"/>
+        </w:rPr>
+        <w:t xml:space="preserve">/*Configure GPIO </w:t>
+      </w:r>
+      <w:proofErr w:type="gramStart"/>
+      <w:r>
+        <w:rPr>
+          <w:rFonts w:ascii="Consolas" w:hAnsi="Consolas" w:cs="Consolas"/>
+          <w:color w:val="3F7F5F"/>
+          <w:sz w:val="20"/>
+          <w:szCs w:val="20"/>
+          <w:lang w:val="en-US"/>
+        </w:rPr>
+        <w:t>pins :</w:t>
+      </w:r>
+      <w:proofErr w:type="gramEnd"/>
+      <w:r>
+        <w:rPr>
+          <w:rFonts w:ascii="Consolas" w:hAnsi="Consolas" w:cs="Consolas"/>
+          <w:color w:val="3F7F5F"/>
+          <w:sz w:val="20"/>
+          <w:szCs w:val="20"/>
+          <w:lang w:val="en-US"/>
+        </w:rPr>
+        <w:t xml:space="preserve"> PD13 PD14 PD15 */</w:t>
+      </w:r>
+    </w:p>
+    <w:p>
+      <w:pPr>
+        <w:autoSpaceDE w:val="0"/>
+        <w:autoSpaceDN w:val="0"/>
+        <w:adjustRightInd w:val="0"/>
+        <w:spacing w:after="0" w:line="240" w:lineRule="auto"/>
+        <w:rPr>
+          <w:rFonts w:ascii="Consolas" w:hAnsi="Consolas" w:cs="Consolas"/>
+          <w:sz w:val="20"/>
+          <w:szCs w:val="20"/>
+          <w:lang w:val="en-US"/>
+        </w:rPr>
+      </w:pPr>
+      <w:r>
+        <w:rPr>
+          <w:rFonts w:ascii="Consolas" w:hAnsi="Consolas" w:cs="Consolas"/>
+          <w:color w:val="000000"/>
+          <w:sz w:val="20"/>
+          <w:szCs w:val="20"/>
+          <w:lang w:val="en-US"/>
+        </w:rPr>
+        <w:tab/>
+        <w:t xml:space="preserve">  </w:t>
+      </w:r>
       <w:proofErr w:type="spellStart"/>
       <w:r>
         <w:rPr>
@@ -8524,31 +8877,31 @@
           <w:szCs w:val="20"/>
           <w:lang w:val="en-US"/>
         </w:rPr>
-        <w:t>Pull</w:t>
-      </w:r>
-      <w:proofErr w:type="spellEnd"/>
-      <w:r>
-        <w:rPr>
-          <w:rFonts w:ascii="Consolas" w:hAnsi="Consolas" w:cs="Consolas"/>
-          <w:color w:val="000000"/>
-          <w:sz w:val="20"/>
-          <w:szCs w:val="20"/>
-          <w:lang w:val="en-US"/>
-        </w:rPr>
-        <w:t xml:space="preserve"> = GPIO_NOPULL;</w:t>
-      </w:r>
-    </w:p>
-    <w:p>
-      <w:pPr>
-        <w:autoSpaceDE w:val="0"/>
-        <w:autoSpaceDN w:val="0"/>
-        <w:adjustRightInd w:val="0"/>
-        <w:spacing w:after="0" w:line="240" w:lineRule="auto"/>
-        <w:rPr>
-          <w:rFonts w:ascii="Consolas" w:hAnsi="Consolas" w:cs="Consolas"/>
-          <w:sz w:val="20"/>
-          <w:szCs w:val="20"/>
-          <w:lang w:val="en-US"/>
+        <w:t>Pin</w:t>
+      </w:r>
+      <w:proofErr w:type="spellEnd"/>
+      <w:r>
+        <w:rPr>
+          <w:rFonts w:ascii="Consolas" w:hAnsi="Consolas" w:cs="Consolas"/>
+          <w:color w:val="000000"/>
+          <w:sz w:val="20"/>
+          <w:szCs w:val="20"/>
+          <w:lang w:val="en-US"/>
+        </w:rPr>
+        <w:t xml:space="preserve"> = GPIO_PIN_13|GPIO_PIN_14|GPIO_PIN_15;</w:t>
+      </w:r>
+    </w:p>
+    <w:p>
+      <w:pPr>
+        <w:autoSpaceDE w:val="0"/>
+        <w:autoSpaceDN w:val="0"/>
+        <w:adjustRightInd w:val="0"/>
+        <w:spacing w:after="0" w:line="240" w:lineRule="auto"/>
+        <w:rPr>
+          <w:rFonts w:ascii="Consolas" w:hAnsi="Consolas" w:cs="Consolas"/>
+          <w:color w:val="000000"/>
+          <w:sz w:val="20"/>
+          <w:szCs w:val="20"/>
         </w:rPr>
       </w:pPr>
       <w:r>
@@ -8571,168 +8924,6 @@
           <w:szCs w:val="20"/>
           <w:lang w:val="en-US"/>
         </w:rPr>
-        <w:t>HAL_GPIO_</w:t>
-      </w:r>
-      <w:proofErr w:type="gramStart"/>
-      <w:r>
-        <w:rPr>
-          <w:rFonts w:ascii="Consolas" w:hAnsi="Consolas" w:cs="Consolas"/>
-          <w:color w:val="000000"/>
-          <w:sz w:val="20"/>
-          <w:szCs w:val="20"/>
-          <w:lang w:val="en-US"/>
-        </w:rPr>
-        <w:t>Init</w:t>
-      </w:r>
-      <w:proofErr w:type="spellEnd"/>
-      <w:r>
-        <w:rPr>
-          <w:rFonts w:ascii="Consolas" w:hAnsi="Consolas" w:cs="Consolas"/>
-          <w:color w:val="000000"/>
-          <w:sz w:val="20"/>
-          <w:szCs w:val="20"/>
-          <w:lang w:val="en-US"/>
-        </w:rPr>
-        <w:t>(</w:t>
-      </w:r>
-      <w:proofErr w:type="gramEnd"/>
-      <w:r>
-        <w:rPr>
-          <w:rFonts w:ascii="Consolas" w:hAnsi="Consolas" w:cs="Consolas"/>
-          <w:color w:val="000000"/>
-          <w:sz w:val="20"/>
-          <w:szCs w:val="20"/>
-          <w:lang w:val="en-US"/>
-        </w:rPr>
-        <w:t>GPIOC, &amp;</w:t>
-      </w:r>
-      <w:proofErr w:type="spellStart"/>
-      <w:r>
-        <w:rPr>
-          <w:rFonts w:ascii="Consolas" w:hAnsi="Consolas" w:cs="Consolas"/>
-          <w:color w:val="000000"/>
-          <w:sz w:val="20"/>
-          <w:szCs w:val="20"/>
-          <w:lang w:val="en-US"/>
-        </w:rPr>
-        <w:t>GPIO_InitStruct</w:t>
-      </w:r>
-      <w:proofErr w:type="spellEnd"/>
-      <w:r>
-        <w:rPr>
-          <w:rFonts w:ascii="Consolas" w:hAnsi="Consolas" w:cs="Consolas"/>
-          <w:color w:val="000000"/>
-          <w:sz w:val="20"/>
-          <w:szCs w:val="20"/>
-          <w:lang w:val="en-US"/>
-        </w:rPr>
-        <w:t>);</w:t>
-      </w:r>
-    </w:p>
-    <w:p>
-      <w:pPr>
-        <w:autoSpaceDE w:val="0"/>
-        <w:autoSpaceDN w:val="0"/>
-        <w:adjustRightInd w:val="0"/>
-        <w:spacing w:after="0" w:line="240" w:lineRule="auto"/>
-        <w:rPr>
-          <w:rFonts w:ascii="Consolas" w:hAnsi="Consolas" w:cs="Consolas"/>
-          <w:sz w:val="20"/>
-          <w:szCs w:val="20"/>
-          <w:lang w:val="en-US"/>
-        </w:rPr>
-      </w:pPr>
-    </w:p>
-    <w:p>
-      <w:pPr>
-        <w:autoSpaceDE w:val="0"/>
-        <w:autoSpaceDN w:val="0"/>
-        <w:adjustRightInd w:val="0"/>
-        <w:spacing w:after="0" w:line="240" w:lineRule="auto"/>
-        <w:rPr>
-          <w:rFonts w:ascii="Consolas" w:hAnsi="Consolas" w:cs="Consolas"/>
-          <w:sz w:val="20"/>
-          <w:szCs w:val="20"/>
-          <w:lang w:val="en-US"/>
-        </w:rPr>
-      </w:pPr>
-      <w:r>
-        <w:rPr>
-          <w:rFonts w:ascii="Consolas" w:hAnsi="Consolas" w:cs="Consolas"/>
-          <w:color w:val="000000"/>
-          <w:sz w:val="20"/>
-          <w:szCs w:val="20"/>
-          <w:lang w:val="en-US"/>
-        </w:rPr>
-        <w:tab/>
-        <w:t xml:space="preserve">  </w:t>
-      </w:r>
-      <w:r>
-        <w:rPr>
-          <w:rFonts w:ascii="Consolas" w:hAnsi="Consolas" w:cs="Consolas"/>
-          <w:color w:val="3F7F5F"/>
-          <w:sz w:val="20"/>
-          <w:szCs w:val="20"/>
-          <w:lang w:val="en-US"/>
-        </w:rPr>
-        <w:t xml:space="preserve">/*Configure GPIO </w:t>
-      </w:r>
-      <w:proofErr w:type="gramStart"/>
-      <w:r>
-        <w:rPr>
-          <w:rFonts w:ascii="Consolas" w:hAnsi="Consolas" w:cs="Consolas"/>
-          <w:color w:val="3F7F5F"/>
-          <w:sz w:val="20"/>
-          <w:szCs w:val="20"/>
-          <w:lang w:val="en-US"/>
-        </w:rPr>
-        <w:t>pins :</w:t>
-      </w:r>
-      <w:proofErr w:type="gramEnd"/>
-      <w:r>
-        <w:rPr>
-          <w:rFonts w:ascii="Consolas" w:hAnsi="Consolas" w:cs="Consolas"/>
-          <w:color w:val="3F7F5F"/>
-          <w:sz w:val="20"/>
-          <w:szCs w:val="20"/>
-          <w:lang w:val="en-US"/>
-        </w:rPr>
-        <w:t xml:space="preserve"> PD13 PD14 PD15 */</w:t>
-      </w:r>
-    </w:p>
-    <w:p>
-      <w:pPr>
-        <w:autoSpaceDE w:val="0"/>
-        <w:autoSpaceDN w:val="0"/>
-        <w:adjustRightInd w:val="0"/>
-        <w:spacing w:after="0" w:line="240" w:lineRule="auto"/>
-        <w:rPr>
-          <w:rFonts w:ascii="Consolas" w:hAnsi="Consolas" w:cs="Consolas"/>
-          <w:sz w:val="20"/>
-          <w:szCs w:val="20"/>
-          <w:lang w:val="en-US"/>
-        </w:rPr>
-      </w:pPr>
-      <w:r>
-        <w:rPr>
-          <w:rFonts w:ascii="Consolas" w:hAnsi="Consolas" w:cs="Consolas"/>
-          <w:color w:val="000000"/>
-          <w:sz w:val="20"/>
-          <w:szCs w:val="20"/>
-          <w:lang w:val="en-US"/>
-        </w:rPr>
-        <w:tab/>
-        <w:t xml:space="preserve">  </w:t>
-      </w:r>
-      <w:proofErr w:type="spellStart"/>
-      <w:r>
-        <w:rPr>
-          <w:rFonts w:ascii="Consolas" w:hAnsi="Consolas" w:cs="Consolas"/>
-          <w:color w:val="000000"/>
-          <w:sz w:val="20"/>
-          <w:szCs w:val="20"/>
-          <w:lang w:val="en-US"/>
-        </w:rPr>
         <w:t>GPIO_InitStruct.</w:t>
       </w:r>
       <w:r>
@@ -8743,63 +8934,6 @@
           <w:szCs w:val="20"/>
           <w:lang w:val="en-US"/>
         </w:rPr>
-        <w:t>Pin</w:t>
-      </w:r>
-      <w:proofErr w:type="spellEnd"/>
-      <w:r>
-        <w:rPr>
-          <w:rFonts w:ascii="Consolas" w:hAnsi="Consolas" w:cs="Consolas"/>
-          <w:color w:val="000000"/>
-          <w:sz w:val="20"/>
-          <w:szCs w:val="20"/>
-          <w:lang w:val="en-US"/>
-        </w:rPr>
-        <w:t xml:space="preserve"> = GPIO_PIN_13|GPIO_PIN_14|GPIO_PIN_15;</w:t>
-      </w:r>
-    </w:p>
-    <w:p>
-      <w:pPr>
-        <w:autoSpaceDE w:val="0"/>
-        <w:autoSpaceDN w:val="0"/>
-        <w:adjustRightInd w:val="0"/>
-        <w:spacing w:after="0" w:line="240" w:lineRule="auto"/>
-        <w:rPr>
-          <w:rFonts w:ascii="Consolas" w:hAnsi="Consolas" w:cs="Consolas"/>
-          <w:sz w:val="20"/>
-          <w:szCs w:val="20"/>
-          <w:lang w:val="en-US"/>
-        </w:rPr>
-      </w:pPr>
-      <w:r>
-        <w:rPr>
-          <w:rFonts w:ascii="Consolas" w:hAnsi="Consolas" w:cs="Consolas"/>
-          <w:color w:val="000000"/>
-          <w:sz w:val="20"/>
-          <w:szCs w:val="20"/>
-          <w:lang w:val="en-US"/>
-        </w:rPr>
-        <w:tab/>
-        <w:t xml:space="preserve">  </w:t>
-      </w:r>
-      <w:proofErr w:type="spellStart"/>
-      <w:r>
-        <w:rPr>
-          <w:rFonts w:ascii="Consolas" w:hAnsi="Consolas" w:cs="Consolas"/>
-          <w:color w:val="000000"/>
-          <w:sz w:val="20"/>
-          <w:szCs w:val="20"/>
-          <w:lang w:val="en-US"/>
-        </w:rPr>
-        <w:t>GPIO_InitStruct.</w:t>
-      </w:r>
-      <w:r>
-        <w:rPr>
-          <w:rFonts w:ascii="Consolas" w:hAnsi="Consolas" w:cs="Consolas"/>
-          <w:color w:val="0000C0"/>
-          <w:sz w:val="20"/>
-          <w:szCs w:val="20"/>
-          <w:lang w:val="en-US"/>
-        </w:rPr>
         <w:t>Mode</w:t>
       </w:r>
       <w:proofErr w:type="spellEnd"/>
@@ -8811,31 +8945,54 @@
           <w:szCs w:val="20"/>
           <w:lang w:val="en-US"/>
         </w:rPr>
-        <w:t xml:space="preserve"> = GPIO_MODE_OUTPUT_PP;</w:t>
-      </w:r>
-    </w:p>
-    <w:p>
-      <w:pPr>
-        <w:autoSpaceDE w:val="0"/>
-        <w:autoSpaceDN w:val="0"/>
-        <w:adjustRightInd w:val="0"/>
-        <w:spacing w:after="0" w:line="240" w:lineRule="auto"/>
-        <w:rPr>
-          <w:rFonts w:ascii="Consolas" w:hAnsi="Consolas" w:cs="Consolas"/>
-          <w:sz w:val="20"/>
-          <w:szCs w:val="20"/>
-          <w:lang w:val="en-US"/>
-        </w:rPr>
-      </w:pPr>
-      <w:r>
-        <w:rPr>
-          <w:rFonts w:ascii="Consolas" w:hAnsi="Consolas" w:cs="Consolas"/>
-          <w:color w:val="000000"/>
-          <w:sz w:val="20"/>
-          <w:szCs w:val="20"/>
-          <w:lang w:val="en-US"/>
-        </w:rPr>
-        <w:lastRenderedPageBreak/>
+        <w:t xml:space="preserve"> =</w:t>
+      </w:r>
+    </w:p>
+    <w:p>
+      <w:pPr>
+        <w:autoSpaceDE w:val="0"/>
+        <w:autoSpaceDN w:val="0"/>
+        <w:adjustRightInd w:val="0"/>
+        <w:spacing w:after="0" w:line="240" w:lineRule="auto"/>
+        <w:rPr>
+          <w:rFonts w:ascii="Consolas" w:hAnsi="Consolas" w:cs="Consolas"/>
+          <w:sz w:val="20"/>
+          <w:szCs w:val="20"/>
+          <w:lang w:val="en-US"/>
+        </w:rPr>
+      </w:pPr>
+      <w:r>
+        <w:rPr>
+          <w:rFonts w:ascii="Consolas" w:hAnsi="Consolas" w:cs="Consolas"/>
+          <w:color w:val="000000"/>
+          <w:sz w:val="20"/>
+          <w:szCs w:val="20"/>
+          <w:lang w:val="en-US"/>
+        </w:rPr>
+        <w:t xml:space="preserve"> GPIO_MODE_OUTPUT_PP;</w:t>
+      </w:r>
+    </w:p>
+    <w:p>
+      <w:pPr>
+        <w:autoSpaceDE w:val="0"/>
+        <w:autoSpaceDN w:val="0"/>
+        <w:adjustRightInd w:val="0"/>
+        <w:spacing w:after="0" w:line="240" w:lineRule="auto"/>
+        <w:rPr>
+          <w:rFonts w:ascii="Consolas" w:hAnsi="Consolas" w:cs="Consolas"/>
+          <w:sz w:val="20"/>
+          <w:szCs w:val="20"/>
+          <w:lang w:val="en-US"/>
+        </w:rPr>
+      </w:pPr>
+      <w:r>
+        <w:rPr>
+          <w:rFonts w:ascii="Consolas" w:hAnsi="Consolas" w:cs="Consolas"/>
+          <w:color w:val="000000"/>
+          <w:sz w:val="20"/>
+          <w:szCs w:val="20"/>
+          <w:lang w:val="en-US"/>
+        </w:rPr>
         <w:tab/>
         <w:t xml:space="preserve">  </w:t>
       </w:r>
@@ -9416,7 +9573,17 @@
           <w:sz w:val="28"/>
           <w:szCs w:val="28"/>
         </w:rPr>
-        <w:t>мой код гарантированно даёт нужные значения).</w:t>
+        <w:t xml:space="preserve">мой код гарантированно </w:t>
+      </w:r>
+      <w:r>
+        <w:rPr>
+          <w:rFonts w:cstheme="minorHAnsi"/>
+          <w:color w:val="000000"/>
+          <w:sz w:val="28"/>
+          <w:szCs w:val="28"/>
+        </w:rPr>
+        <w:lastRenderedPageBreak/>
+        <w:t>даёт нужные значения).</w:t>
       </w:r>
       <w:r>
         <w:rPr>
@@ -10844,26 +11011,31 @@
       <w:r>
         <w:t xml:space="preserve"> </w:t>
       </w:r>
+      <w:proofErr w:type="spellStart"/>
       <w:r>
         <w:rPr>
           <w:lang w:val="en-US"/>
         </w:rPr>
         <w:t>stm</w:t>
       </w:r>
+      <w:proofErr w:type="spellEnd"/>
       <w:r>
         <w:t>32</w:t>
       </w:r>
+      <w:proofErr w:type="spellStart"/>
       <w:r>
         <w:rPr>
           <w:lang w:val="en-US"/>
         </w:rPr>
         <w:t>cubeide</w:t>
       </w:r>
-      <w:bookmarkStart w:id="2" w:name="_GoBack"/>
-      <w:bookmarkEnd w:id="2"/>
+      <w:proofErr w:type="spellEnd"/>
+      <w:r>
+        <w:t xml:space="preserve">.   </w:t>
+      </w:r>
     </w:p>
     <w:sectPr>
-      <w:footerReference w:type="default" r:id="rId8"/>
+      <w:footerReference w:type="default" r:id="rId9"/>
       <w:pgSz w:w="11906" w:h="16838"/>
       <w:pgMar w:top="1134" w:right="850" w:bottom="1134" w:left="1701" w:header="708" w:footer="708" w:gutter="0"/>
       <w:cols w:space="708"/>
@@ -10928,7 +11100,7 @@
           <w:rPr>
             <w:noProof/>
           </w:rPr>
-          <w:t>6</w:t>
+          <w:t>7</w:t>
         </w:r>
         <w:r>
           <w:fldChar w:fldCharType="end"/>
@@ -11993,7 +12165,7 @@
 </file>
 
 <file path=customXml/itemProps1.xml><?xml version="1.0" encoding="utf-8"?>
-<ds:datastoreItem xmlns:ds="http://schemas.openxmlformats.org/officeDocument/2006/customXml" ds:itemID="{FF08FC93-4F85-41BF-B595-D740EBC01212}">
+<ds:datastoreItem xmlns:ds="http://schemas.openxmlformats.org/officeDocument/2006/customXml" ds:itemID="{D9ABF0DD-D596-4F21-AF9C-3C94843F19E9}">
   <ds:schemaRefs>
     <ds:schemaRef ds:uri="http://schemas.openxmlformats.org/officeDocument/2006/bibliography"/>
   </ds:schemaRefs>

</xml_diff>